<commit_message>
solution document step by step
</commit_message>
<xml_diff>
--- a/DevOps Practical Test – Solution doc.docx
+++ b/DevOps Practical Test – Solution doc.docx
@@ -4,6 +4,15 @@
   <w:body>
     <w:sdt>
       <w:sdtPr>
+        <w:rPr>
+          <w:rFonts w:asciiTheme="minorHAnsi" w:eastAsiaTheme="minorHAnsi" w:hAnsiTheme="minorHAnsi" w:cstheme="minorBidi"/>
+          <w:color w:val="auto"/>
+          <w:kern w:val="2"/>
+          <w:sz w:val="22"/>
+          <w:szCs w:val="22"/>
+          <w:lang w:val="en-IN"/>
+          <w14:ligatures w14:val="standardContextual"/>
+        </w:rPr>
         <w:id w:val="-1012150384"/>
         <w:docPartObj>
           <w:docPartGallery w:val="Table of Contents"/>
@@ -12,16 +21,9 @@
       </w:sdtPr>
       <w:sdtEndPr>
         <w:rPr>
-          <w:rFonts w:asciiTheme="minorHAnsi" w:eastAsiaTheme="minorHAnsi" w:hAnsiTheme="minorHAnsi" w:cstheme="minorBidi"/>
           <w:b/>
           <w:bCs/>
           <w:noProof/>
-          <w:color w:val="auto"/>
-          <w:kern w:val="2"/>
-          <w:sz w:val="22"/>
-          <w:szCs w:val="22"/>
-          <w:lang w:val="en-IN"/>
-          <w14:ligatures w14:val="standardContextual"/>
         </w:rPr>
       </w:sdtEndPr>
       <w:sdtContent>
@@ -40,7 +42,11 @@
               <w:tab w:val="right" w:leader="dot" w:pos="9016"/>
             </w:tabs>
             <w:rPr>
+              <w:rFonts w:eastAsiaTheme="minorEastAsia"/>
               <w:noProof/>
+              <w:sz w:val="24"/>
+              <w:szCs w:val="24"/>
+              <w:lang w:eastAsia="en-IN"/>
             </w:rPr>
           </w:pPr>
           <w:r>
@@ -52,10 +58,12 @@
           <w:r>
             <w:fldChar w:fldCharType="separate"/>
           </w:r>
-          <w:hyperlink w:anchor="_Toc209997600" w:history="1">
+          <w:hyperlink w:anchor="_Toc209999341" w:history="1">
             <w:r>
               <w:rPr>
                 <w:rStyle w:val="Hyperlink"/>
+                <w:b/>
+                <w:bCs/>
                 <w:noProof/>
               </w:rPr>
               <w:t>Prerequisites</w:t>
@@ -79,7 +87,7 @@
                 <w:noProof/>
                 <w:webHidden/>
               </w:rPr>
-              <w:instrText xml:space="preserve"> PAGEREF _Toc209997600 \h </w:instrText>
+              <w:instrText xml:space="preserve"> PAGEREF _Toc209999341 \h </w:instrText>
             </w:r>
             <w:r>
               <w:rPr>
@@ -117,16 +125,22 @@
               <w:tab w:val="right" w:leader="dot" w:pos="9016"/>
             </w:tabs>
             <w:rPr>
+              <w:rFonts w:eastAsiaTheme="minorEastAsia"/>
               <w:noProof/>
+              <w:sz w:val="24"/>
+              <w:szCs w:val="24"/>
+              <w:lang w:eastAsia="en-IN"/>
             </w:rPr>
           </w:pPr>
-          <w:hyperlink w:anchor="_Toc209997601" w:history="1">
+          <w:hyperlink w:anchor="_Toc209999342" w:history="1">
             <w:r>
               <w:rPr>
                 <w:rStyle w:val="Hyperlink"/>
+                <w:b/>
+                <w:bCs/>
                 <w:noProof/>
               </w:rPr>
-              <w:t>Create of MySQL DB</w:t>
+              <w:t>How to access application</w:t>
             </w:r>
             <w:r>
               <w:rPr>
@@ -147,7 +161,7 @@
                 <w:noProof/>
                 <w:webHidden/>
               </w:rPr>
-              <w:instrText xml:space="preserve"> PAGEREF _Toc209997601 \h </w:instrText>
+              <w:instrText xml:space="preserve"> PAGEREF _Toc209999342 \h </w:instrText>
             </w:r>
             <w:r>
               <w:rPr>
@@ -185,13 +199,93 @@
               <w:tab w:val="right" w:leader="dot" w:pos="9016"/>
             </w:tabs>
             <w:rPr>
+              <w:rFonts w:eastAsiaTheme="minorEastAsia"/>
               <w:noProof/>
+              <w:sz w:val="24"/>
+              <w:szCs w:val="24"/>
+              <w:lang w:eastAsia="en-IN"/>
             </w:rPr>
           </w:pPr>
-          <w:hyperlink w:anchor="_Toc209997602" w:history="1">
+          <w:hyperlink w:anchor="_Toc209999343" w:history="1">
             <w:r>
               <w:rPr>
                 <w:rStyle w:val="Hyperlink"/>
+                <w:b/>
+                <w:bCs/>
+                <w:noProof/>
+              </w:rPr>
+              <w:t>Create of MySQL DB</w:t>
+            </w:r>
+            <w:r>
+              <w:rPr>
+                <w:noProof/>
+                <w:webHidden/>
+              </w:rPr>
+              <w:tab/>
+            </w:r>
+            <w:r>
+              <w:rPr>
+                <w:noProof/>
+                <w:webHidden/>
+              </w:rPr>
+              <w:fldChar w:fldCharType="begin"/>
+            </w:r>
+            <w:r>
+              <w:rPr>
+                <w:noProof/>
+                <w:webHidden/>
+              </w:rPr>
+              <w:instrText xml:space="preserve"> PAGEREF _Toc209999343 \h </w:instrText>
+            </w:r>
+            <w:r>
+              <w:rPr>
+                <w:noProof/>
+                <w:webHidden/>
+              </w:rPr>
+            </w:r>
+            <w:r>
+              <w:rPr>
+                <w:noProof/>
+                <w:webHidden/>
+              </w:rPr>
+              <w:fldChar w:fldCharType="separate"/>
+            </w:r>
+            <w:r>
+              <w:rPr>
+                <w:noProof/>
+                <w:webHidden/>
+              </w:rPr>
+              <w:t>1</w:t>
+            </w:r>
+            <w:r>
+              <w:rPr>
+                <w:noProof/>
+                <w:webHidden/>
+              </w:rPr>
+              <w:fldChar w:fldCharType="end"/>
+            </w:r>
+          </w:hyperlink>
+        </w:p>
+        <w:p>
+          <w:pPr>
+            <w:pStyle w:val="TOC1"/>
+            <w:tabs>
+              <w:tab w:val="right" w:leader="dot" w:pos="9016"/>
+            </w:tabs>
+            <w:rPr>
+              <w:rFonts w:eastAsiaTheme="minorEastAsia"/>
+              <w:noProof/>
+              <w:sz w:val="24"/>
+              <w:szCs w:val="24"/>
+              <w:lang w:eastAsia="en-IN"/>
+            </w:rPr>
+          </w:pPr>
+          <w:hyperlink w:anchor="_Toc209999344" w:history="1">
+            <w:r>
+              <w:rPr>
+                <w:rStyle w:val="Hyperlink"/>
+                <w:b/>
+                <w:bCs/>
                 <w:noProof/>
               </w:rPr>
               <w:t>Application load balancer &amp; target group creation</w:t>
@@ -215,7 +309,7 @@
                 <w:noProof/>
                 <w:webHidden/>
               </w:rPr>
-              <w:instrText xml:space="preserve"> PAGEREF _Toc209997602 \h </w:instrText>
+              <w:instrText xml:space="preserve"> PAGEREF _Toc209999344 \h </w:instrText>
             </w:r>
             <w:r>
               <w:rPr>
@@ -235,7 +329,7 @@
                 <w:noProof/>
                 <w:webHidden/>
               </w:rPr>
-              <w:t>2</w:t>
+              <w:t>3</w:t>
             </w:r>
             <w:r>
               <w:rPr>
@@ -253,13 +347,19 @@
               <w:tab w:val="right" w:leader="dot" w:pos="9016"/>
             </w:tabs>
             <w:rPr>
+              <w:rFonts w:eastAsiaTheme="minorEastAsia"/>
               <w:noProof/>
+              <w:sz w:val="24"/>
+              <w:szCs w:val="24"/>
+              <w:lang w:eastAsia="en-IN"/>
             </w:rPr>
           </w:pPr>
-          <w:hyperlink w:anchor="_Toc209997603" w:history="1">
+          <w:hyperlink w:anchor="_Toc209999345" w:history="1">
             <w:r>
               <w:rPr>
                 <w:rStyle w:val="Hyperlink"/>
+                <w:b/>
+                <w:bCs/>
                 <w:noProof/>
               </w:rPr>
               <w:t>ECS Cluster Creation</w:t>
@@ -283,7 +383,7 @@
                 <w:noProof/>
                 <w:webHidden/>
               </w:rPr>
-              <w:instrText xml:space="preserve"> PAGEREF _Toc209997603 \h </w:instrText>
+              <w:instrText xml:space="preserve"> PAGEREF _Toc209999345 \h </w:instrText>
             </w:r>
             <w:r>
               <w:rPr>
@@ -321,13 +421,19 @@
               <w:tab w:val="right" w:leader="dot" w:pos="9016"/>
             </w:tabs>
             <w:rPr>
+              <w:rFonts w:eastAsiaTheme="minorEastAsia"/>
               <w:noProof/>
+              <w:sz w:val="24"/>
+              <w:szCs w:val="24"/>
+              <w:lang w:eastAsia="en-IN"/>
             </w:rPr>
           </w:pPr>
-          <w:hyperlink w:anchor="_Toc209997604" w:history="1">
+          <w:hyperlink w:anchor="_Toc209999346" w:history="1">
             <w:r>
               <w:rPr>
                 <w:rStyle w:val="Hyperlink"/>
+                <w:b/>
+                <w:bCs/>
                 <w:noProof/>
               </w:rPr>
               <w:t>Task definition</w:t>
@@ -351,7 +457,7 @@
                 <w:noProof/>
                 <w:webHidden/>
               </w:rPr>
-              <w:instrText xml:space="preserve"> PAGEREF _Toc209997604 \h </w:instrText>
+              <w:instrText xml:space="preserve"> PAGEREF _Toc209999346 \h </w:instrText>
             </w:r>
             <w:r>
               <w:rPr>
@@ -371,7 +477,7 @@
                 <w:noProof/>
                 <w:webHidden/>
               </w:rPr>
-              <w:t>4</w:t>
+              <w:t>5</w:t>
             </w:r>
             <w:r>
               <w:rPr>
@@ -389,13 +495,19 @@
               <w:tab w:val="right" w:leader="dot" w:pos="9016"/>
             </w:tabs>
             <w:rPr>
+              <w:rFonts w:eastAsiaTheme="minorEastAsia"/>
               <w:noProof/>
+              <w:sz w:val="24"/>
+              <w:szCs w:val="24"/>
+              <w:lang w:eastAsia="en-IN"/>
             </w:rPr>
           </w:pPr>
-          <w:hyperlink w:anchor="_Toc209997605" w:history="1">
+          <w:hyperlink w:anchor="_Toc209999347" w:history="1">
             <w:r>
               <w:rPr>
                 <w:rStyle w:val="Hyperlink"/>
+                <w:b/>
+                <w:bCs/>
                 <w:noProof/>
               </w:rPr>
               <w:t>Service creation</w:t>
@@ -419,7 +531,7 @@
                 <w:noProof/>
                 <w:webHidden/>
               </w:rPr>
-              <w:instrText xml:space="preserve"> PAGEREF _Toc209997605 \h </w:instrText>
+              <w:instrText xml:space="preserve"> PAGEREF _Toc209999347 \h </w:instrText>
             </w:r>
             <w:r>
               <w:rPr>
@@ -457,13 +569,19 @@
               <w:tab w:val="right" w:leader="dot" w:pos="9016"/>
             </w:tabs>
             <w:rPr>
+              <w:rFonts w:eastAsiaTheme="minorEastAsia"/>
               <w:noProof/>
+              <w:sz w:val="24"/>
+              <w:szCs w:val="24"/>
+              <w:lang w:eastAsia="en-IN"/>
             </w:rPr>
           </w:pPr>
-          <w:hyperlink w:anchor="_Toc209997606" w:history="1">
+          <w:hyperlink w:anchor="_Toc209999348" w:history="1">
             <w:r>
               <w:rPr>
                 <w:rStyle w:val="Hyperlink"/>
+                <w:b/>
+                <w:bCs/>
                 <w:noProof/>
               </w:rPr>
               <w:t>CloudWatch alarm setup</w:t>
@@ -487,7 +605,7 @@
                 <w:noProof/>
                 <w:webHidden/>
               </w:rPr>
-              <w:instrText xml:space="preserve"> PAGEREF _Toc209997606 \h </w:instrText>
+              <w:instrText xml:space="preserve"> PAGEREF _Toc209999348 \h </w:instrText>
             </w:r>
             <w:r>
               <w:rPr>
@@ -519,6 +637,87 @@
           </w:hyperlink>
         </w:p>
         <w:p>
+          <w:pPr>
+            <w:pStyle w:val="TOC2"/>
+            <w:tabs>
+              <w:tab w:val="right" w:leader="dot" w:pos="9016"/>
+            </w:tabs>
+            <w:rPr>
+              <w:rFonts w:eastAsiaTheme="minorEastAsia"/>
+              <w:noProof/>
+              <w:sz w:val="24"/>
+              <w:szCs w:val="24"/>
+              <w:lang w:eastAsia="en-IN"/>
+            </w:rPr>
+          </w:pPr>
+          <w:hyperlink w:anchor="_Toc209999349" w:history="1">
+            <w:r>
+              <w:rPr>
+                <w:rStyle w:val="Hyperlink"/>
+                <w:b/>
+                <w:bCs/>
+                <w:noProof/>
+              </w:rPr>
+              <w:t>CloudWatch Alarm Logging</w:t>
+            </w:r>
+            <w:r>
+              <w:rPr>
+                <w:noProof/>
+                <w:webHidden/>
+              </w:rPr>
+              <w:tab/>
+            </w:r>
+            <w:r>
+              <w:rPr>
+                <w:noProof/>
+                <w:webHidden/>
+              </w:rPr>
+              <w:fldChar w:fldCharType="begin"/>
+            </w:r>
+            <w:r>
+              <w:rPr>
+                <w:noProof/>
+                <w:webHidden/>
+              </w:rPr>
+              <w:instrText xml:space="preserve"> PAGEREF _Toc209999349 \h </w:instrText>
+            </w:r>
+            <w:r>
+              <w:rPr>
+                <w:noProof/>
+                <w:webHidden/>
+              </w:rPr>
+            </w:r>
+            <w:r>
+              <w:rPr>
+                <w:noProof/>
+                <w:webHidden/>
+              </w:rPr>
+              <w:fldChar w:fldCharType="separate"/>
+            </w:r>
+            <w:r>
+              <w:rPr>
+                <w:noProof/>
+                <w:webHidden/>
+              </w:rPr>
+              <w:t>7</w:t>
+            </w:r>
+            <w:r>
+              <w:rPr>
+                <w:noProof/>
+                <w:webHidden/>
+              </w:rPr>
+              <w:fldChar w:fldCharType="end"/>
+            </w:r>
+          </w:hyperlink>
+        </w:p>
+        <w:p>
+          <w:pPr>
+            <w:rPr>
+              <w:b/>
+              <w:bCs/>
+              <w:noProof/>
+            </w:rPr>
+          </w:pPr>
           <w:r>
             <w:rPr>
               <w:b/>
@@ -538,7 +737,7 @@
           <w:bCs/>
         </w:rPr>
       </w:pPr>
-      <w:bookmarkStart w:id="0" w:name="_Toc209997600"/>
+      <w:bookmarkStart w:id="0" w:name="_Toc209999341"/>
       <w:r>
         <w:rPr>
           <w:b/>
@@ -647,7 +846,54 @@
           <w:bCs/>
         </w:rPr>
       </w:pPr>
-      <w:bookmarkStart w:id="1" w:name="_Toc209997601"/>
+      <w:bookmarkStart w:id="1" w:name="_Toc209999342"/>
+      <w:r>
+        <w:rPr>
+          <w:b/>
+          <w:bCs/>
+        </w:rPr>
+        <w:t>How to access application</w:t>
+      </w:r>
+      <w:bookmarkEnd w:id="1"/>
+      <w:r>
+        <w:rPr>
+          <w:b/>
+          <w:bCs/>
+        </w:rPr>
+        <w:t xml:space="preserve"> </w:t>
+      </w:r>
+    </w:p>
+    <w:p>
+      <w:pPr>
+        <w:numPr>
+          <w:ilvl w:val="0"/>
+          <w:numId w:val="9"/>
+        </w:numPr>
+      </w:pPr>
+      <w:r>
+        <w:t>Accessible via DNS record in Route 53</w:t>
+      </w:r>
+    </w:p>
+    <w:p>
+      <w:pPr>
+        <w:numPr>
+          <w:ilvl w:val="0"/>
+          <w:numId w:val="9"/>
+        </w:numPr>
+      </w:pPr>
+      <w:r>
+        <w:t>Alternatively, use the ALB DNS name</w:t>
+      </w:r>
+    </w:p>
+    <w:p>
+      <w:pPr>
+        <w:pStyle w:val="Heading1"/>
+        <w:rPr>
+          <w:b/>
+          <w:bCs/>
+        </w:rPr>
+      </w:pPr>
+      <w:bookmarkStart w:id="2" w:name="_Toc209999343"/>
       <w:r>
         <w:rPr>
           <w:b/>
@@ -655,7 +901,7 @@
         </w:rPr>
         <w:t>Create of MySQL DB</w:t>
       </w:r>
-      <w:bookmarkEnd w:id="1"/>
+      <w:bookmarkEnd w:id="2"/>
     </w:p>
     <w:p>
       <w:pPr>
@@ -924,6 +1170,7 @@
           <w:sz w:val="24"/>
           <w:szCs w:val="24"/>
         </w:rPr>
+        <w:lastRenderedPageBreak/>
         <w:t>In the Settings section, provide a DB Cluster Identifier (database name).</w:t>
       </w:r>
     </w:p>
@@ -1039,7 +1286,6 @@
           <w:sz w:val="24"/>
           <w:szCs w:val="24"/>
         </w:rPr>
-        <w:lastRenderedPageBreak/>
         <w:t>AWS Secrets Manager</w:t>
       </w:r>
       <w:r>
@@ -1645,6 +1891,7 @@
           <w:sz w:val="24"/>
           <w:szCs w:val="24"/>
         </w:rPr>
+        <w:lastRenderedPageBreak/>
         <w:t>Log types to send to CloudWatch (enable audit, error, general, slow query)</w:t>
       </w:r>
     </w:p>
@@ -1730,7 +1977,6 @@
           <w:sz w:val="24"/>
           <w:szCs w:val="24"/>
         </w:rPr>
-        <w:lastRenderedPageBreak/>
         <w:t>Enable cross-region replication</w:t>
       </w:r>
     </w:p>
@@ -1761,7 +2007,7 @@
           <w:bCs/>
         </w:rPr>
       </w:pPr>
-      <w:bookmarkStart w:id="2" w:name="_Toc209997602"/>
+      <w:bookmarkStart w:id="3" w:name="_Toc209999344"/>
       <w:r>
         <w:rPr>
           <w:b/>
@@ -1769,7 +2015,7 @@
         </w:rPr>
         <w:t>Application load balancer &amp; target group creation</w:t>
       </w:r>
-      <w:bookmarkEnd w:id="2"/>
+      <w:bookmarkEnd w:id="3"/>
       <w:r>
         <w:rPr>
           <w:b/>
@@ -2326,6 +2572,7 @@
           <w:sz w:val="24"/>
           <w:szCs w:val="24"/>
         </w:rPr>
+        <w:lastRenderedPageBreak/>
         <w:t>Create Target Group</w:t>
       </w:r>
       <w:r>
@@ -2441,7 +2688,6 @@
           <w:sz w:val="24"/>
           <w:szCs w:val="24"/>
         </w:rPr>
-        <w:lastRenderedPageBreak/>
         <w:t xml:space="preserve">Define the </w:t>
       </w:r>
       <w:r>
@@ -2617,7 +2863,7 @@
           <w:bCs/>
         </w:rPr>
       </w:pPr>
-      <w:bookmarkStart w:id="3" w:name="_Toc209997603"/>
+      <w:bookmarkStart w:id="4" w:name="_Toc209999345"/>
       <w:r>
         <w:rPr>
           <w:b/>
@@ -2625,7 +2871,7 @@
         </w:rPr>
         <w:t>ECS Cluster Creation</w:t>
       </w:r>
-      <w:bookmarkEnd w:id="3"/>
+      <w:bookmarkEnd w:id="4"/>
     </w:p>
     <w:p>
       <w:pPr>
@@ -3170,6 +3416,7 @@
           <w:sz w:val="24"/>
           <w:szCs w:val="24"/>
         </w:rPr>
+        <w:lastRenderedPageBreak/>
         <w:t xml:space="preserve">Enable </w:t>
       </w:r>
       <w:r>
@@ -3305,16 +3552,15 @@
           <w:bCs/>
         </w:rPr>
       </w:pPr>
-      <w:bookmarkStart w:id="4" w:name="_Toc209997604"/>
-      <w:r>
-        <w:rPr>
-          <w:b/>
-          <w:bCs/>
-        </w:rPr>
-        <w:lastRenderedPageBreak/>
+      <w:bookmarkStart w:id="5" w:name="_Toc209999346"/>
+      <w:r>
+        <w:rPr>
+          <w:b/>
+          <w:bCs/>
+        </w:rPr>
         <w:t>Task definition</w:t>
       </w:r>
-      <w:bookmarkEnd w:id="4"/>
+      <w:bookmarkEnd w:id="5"/>
       <w:r>
         <w:rPr>
           <w:b/>
@@ -4056,6 +4302,7 @@
           <w:sz w:val="24"/>
           <w:szCs w:val="24"/>
         </w:rPr>
+        <w:lastRenderedPageBreak/>
         <w:t xml:space="preserve">Select </w:t>
       </w:r>
       <w:r>
@@ -4110,35 +4357,7 @@
           <w:sz w:val="24"/>
           <w:szCs w:val="24"/>
         </w:rPr>
-        <w:t xml:space="preserve">awslogs-group = </w:t>
-      </w:r>
-      <w:r>
-        <w:rPr>
-          <w:sz w:val="24"/>
-          <w:szCs w:val="24"/>
-        </w:rPr>
-        <w:t>value type</w:t>
-      </w:r>
-      <w:r>
-        <w:rPr>
-          <w:sz w:val="24"/>
-          <w:szCs w:val="24"/>
-        </w:rPr>
-        <w:t xml:space="preserve"> = path where log will send to </w:t>
-      </w:r>
-      <w:r>
-        <w:rPr>
-          <w:sz w:val="24"/>
-          <w:szCs w:val="24"/>
-        </w:rPr>
-        <w:t>CloudWatch</w:t>
-      </w:r>
-      <w:r>
-        <w:rPr>
-          <w:sz w:val="24"/>
-          <w:szCs w:val="24"/>
-        </w:rPr>
-        <w:t xml:space="preserve"> /</w:t>
+        <w:t>awslogs-group = value type = path where log will send to CloudWatch /</w:t>
       </w:r>
       <w:proofErr w:type="spellStart"/>
       <w:r>
@@ -4173,21 +4392,7 @@
           <w:sz w:val="24"/>
           <w:szCs w:val="24"/>
         </w:rPr>
-        <w:t xml:space="preserve">awslogs-region = </w:t>
-      </w:r>
-      <w:r>
-        <w:rPr>
-          <w:sz w:val="24"/>
-          <w:szCs w:val="24"/>
-        </w:rPr>
-        <w:t>value type</w:t>
-      </w:r>
-      <w:r>
-        <w:rPr>
-          <w:sz w:val="24"/>
-          <w:szCs w:val="24"/>
-        </w:rPr>
-        <w:t xml:space="preserve"> = select region </w:t>
+        <w:t xml:space="preserve">awslogs-region = value type = select region </w:t>
       </w:r>
     </w:p>
     <w:p>
@@ -4206,22 +4411,7 @@
           <w:sz w:val="24"/>
           <w:szCs w:val="24"/>
         </w:rPr>
-        <w:lastRenderedPageBreak/>
-        <w:t xml:space="preserve">awslogs-stream-prefix = value type = </w:t>
-      </w:r>
-      <w:r>
-        <w:rPr>
-          <w:sz w:val="24"/>
-          <w:szCs w:val="24"/>
-        </w:rPr>
-        <w:t>assessment,</w:t>
-      </w:r>
-      <w:r>
-        <w:rPr>
-          <w:sz w:val="24"/>
-          <w:szCs w:val="24"/>
-        </w:rPr>
-        <w:t xml:space="preserve"> it will store container log inside log group and path will start with prefix which assessment.</w:t>
+        <w:t>awslogs-stream-prefix = value type = assessment, it will store container log inside log group and path will start with prefix which assessment.</w:t>
       </w:r>
     </w:p>
     <w:p>
@@ -4303,7 +4493,7 @@
           <w:bCs/>
         </w:rPr>
       </w:pPr>
-      <w:bookmarkStart w:id="5" w:name="_Toc209997605"/>
+      <w:bookmarkStart w:id="6" w:name="_Toc209999347"/>
       <w:r>
         <w:rPr>
           <w:b/>
@@ -4311,7 +4501,7 @@
         </w:rPr>
         <w:t>Service creation</w:t>
       </w:r>
-      <w:bookmarkEnd w:id="5"/>
+      <w:bookmarkEnd w:id="6"/>
       <w:r>
         <w:rPr>
           <w:b/>
@@ -4759,7 +4949,7 @@
           <w:bCs/>
         </w:rPr>
       </w:pPr>
-      <w:bookmarkStart w:id="6" w:name="_Toc209997606"/>
+      <w:bookmarkStart w:id="7" w:name="_Toc209999348"/>
       <w:r>
         <w:rPr>
           <w:b/>
@@ -4767,7 +4957,7 @@
         </w:rPr>
         <w:t>CloudWatch alarm setup</w:t>
       </w:r>
-      <w:bookmarkEnd w:id="6"/>
+      <w:bookmarkEnd w:id="7"/>
     </w:p>
     <w:p>
       <w:pPr>
@@ -4855,6 +5045,7 @@
           <w:sz w:val="24"/>
           <w:szCs w:val="24"/>
         </w:rPr>
+        <w:lastRenderedPageBreak/>
         <w:t xml:space="preserve">Select </w:t>
       </w:r>
       <w:r>
@@ -5059,7 +5250,6 @@
           <w:sz w:val="24"/>
           <w:szCs w:val="24"/>
         </w:rPr>
-        <w:lastRenderedPageBreak/>
         <w:t xml:space="preserve">Click </w:t>
       </w:r>
       <w:r>
@@ -5546,6 +5736,7 @@
           <w:bCs/>
         </w:rPr>
       </w:pPr>
+      <w:bookmarkStart w:id="8" w:name="_Toc209999349"/>
       <w:r>
         <w:rPr>
           <w:b/>
@@ -5553,6 +5744,7 @@
         </w:rPr>
         <w:t>CloudWatch Alarm Logging</w:t>
       </w:r>
+      <w:bookmarkEnd w:id="8"/>
       <w:r>
         <w:rPr>
           <w:b/>
@@ -5974,6 +6166,155 @@
     </w:lvl>
   </w:abstractNum>
   <w:abstractNum w:abstractNumId="2" w15:restartNumberingAfterBreak="0">
+    <w:nsid w:val="2A1221EE"/>
+    <w:multiLevelType w:val="multilevel"/>
+    <w:tmpl w:val="A5542DDC"/>
+    <w:lvl w:ilvl="0">
+      <w:start w:val="1"/>
+      <w:numFmt w:val="bullet"/>
+      <w:lvlText w:val=""/>
+      <w:lvlJc w:val="left"/>
+      <w:pPr>
+        <w:tabs>
+          <w:tab w:val="num" w:pos="720"/>
+        </w:tabs>
+        <w:ind w:left="720" w:hanging="360"/>
+      </w:pPr>
+      <w:rPr>
+        <w:rFonts w:ascii="Symbol" w:hAnsi="Symbol" w:hint="default"/>
+        <w:sz w:val="20"/>
+      </w:rPr>
+    </w:lvl>
+    <w:lvl w:ilvl="1" w:tentative="1">
+      <w:start w:val="1"/>
+      <w:numFmt w:val="bullet"/>
+      <w:lvlText w:val="o"/>
+      <w:lvlJc w:val="left"/>
+      <w:pPr>
+        <w:tabs>
+          <w:tab w:val="num" w:pos="1440"/>
+        </w:tabs>
+        <w:ind w:left="1440" w:hanging="360"/>
+      </w:pPr>
+      <w:rPr>
+        <w:rFonts w:ascii="Courier New" w:hAnsi="Courier New" w:hint="default"/>
+        <w:sz w:val="20"/>
+      </w:rPr>
+    </w:lvl>
+    <w:lvl w:ilvl="2" w:tentative="1">
+      <w:start w:val="1"/>
+      <w:numFmt w:val="bullet"/>
+      <w:lvlText w:val=""/>
+      <w:lvlJc w:val="left"/>
+      <w:pPr>
+        <w:tabs>
+          <w:tab w:val="num" w:pos="2160"/>
+        </w:tabs>
+        <w:ind w:left="2160" w:hanging="360"/>
+      </w:pPr>
+      <w:rPr>
+        <w:rFonts w:ascii="Wingdings" w:hAnsi="Wingdings" w:hint="default"/>
+        <w:sz w:val="20"/>
+      </w:rPr>
+    </w:lvl>
+    <w:lvl w:ilvl="3" w:tentative="1">
+      <w:start w:val="1"/>
+      <w:numFmt w:val="bullet"/>
+      <w:lvlText w:val=""/>
+      <w:lvlJc w:val="left"/>
+      <w:pPr>
+        <w:tabs>
+          <w:tab w:val="num" w:pos="2880"/>
+        </w:tabs>
+        <w:ind w:left="2880" w:hanging="360"/>
+      </w:pPr>
+      <w:rPr>
+        <w:rFonts w:ascii="Wingdings" w:hAnsi="Wingdings" w:hint="default"/>
+        <w:sz w:val="20"/>
+      </w:rPr>
+    </w:lvl>
+    <w:lvl w:ilvl="4" w:tentative="1">
+      <w:start w:val="1"/>
+      <w:numFmt w:val="bullet"/>
+      <w:lvlText w:val=""/>
+      <w:lvlJc w:val="left"/>
+      <w:pPr>
+        <w:tabs>
+          <w:tab w:val="num" w:pos="3600"/>
+        </w:tabs>
+        <w:ind w:left="3600" w:hanging="360"/>
+      </w:pPr>
+      <w:rPr>
+        <w:rFonts w:ascii="Wingdings" w:hAnsi="Wingdings" w:hint="default"/>
+        <w:sz w:val="20"/>
+      </w:rPr>
+    </w:lvl>
+    <w:lvl w:ilvl="5" w:tentative="1">
+      <w:start w:val="1"/>
+      <w:numFmt w:val="bullet"/>
+      <w:lvlText w:val=""/>
+      <w:lvlJc w:val="left"/>
+      <w:pPr>
+        <w:tabs>
+          <w:tab w:val="num" w:pos="4320"/>
+        </w:tabs>
+        <w:ind w:left="4320" w:hanging="360"/>
+      </w:pPr>
+      <w:rPr>
+        <w:rFonts w:ascii="Wingdings" w:hAnsi="Wingdings" w:hint="default"/>
+        <w:sz w:val="20"/>
+      </w:rPr>
+    </w:lvl>
+    <w:lvl w:ilvl="6" w:tentative="1">
+      <w:start w:val="1"/>
+      <w:numFmt w:val="bullet"/>
+      <w:lvlText w:val=""/>
+      <w:lvlJc w:val="left"/>
+      <w:pPr>
+        <w:tabs>
+          <w:tab w:val="num" w:pos="5040"/>
+        </w:tabs>
+        <w:ind w:left="5040" w:hanging="360"/>
+      </w:pPr>
+      <w:rPr>
+        <w:rFonts w:ascii="Wingdings" w:hAnsi="Wingdings" w:hint="default"/>
+        <w:sz w:val="20"/>
+      </w:rPr>
+    </w:lvl>
+    <w:lvl w:ilvl="7" w:tentative="1">
+      <w:start w:val="1"/>
+      <w:numFmt w:val="bullet"/>
+      <w:lvlText w:val=""/>
+      <w:lvlJc w:val="left"/>
+      <w:pPr>
+        <w:tabs>
+          <w:tab w:val="num" w:pos="5760"/>
+        </w:tabs>
+        <w:ind w:left="5760" w:hanging="360"/>
+      </w:pPr>
+      <w:rPr>
+        <w:rFonts w:ascii="Wingdings" w:hAnsi="Wingdings" w:hint="default"/>
+        <w:sz w:val="20"/>
+      </w:rPr>
+    </w:lvl>
+    <w:lvl w:ilvl="8" w:tentative="1">
+      <w:start w:val="1"/>
+      <w:numFmt w:val="bullet"/>
+      <w:lvlText w:val=""/>
+      <w:lvlJc w:val="left"/>
+      <w:pPr>
+        <w:tabs>
+          <w:tab w:val="num" w:pos="6480"/>
+        </w:tabs>
+        <w:ind w:left="6480" w:hanging="360"/>
+      </w:pPr>
+      <w:rPr>
+        <w:rFonts w:ascii="Wingdings" w:hAnsi="Wingdings" w:hint="default"/>
+        <w:sz w:val="20"/>
+      </w:rPr>
+    </w:lvl>
+  </w:abstractNum>
+  <w:abstractNum w:abstractNumId="3" w15:restartNumberingAfterBreak="0">
     <w:nsid w:val="3BA30BFC"/>
     <w:multiLevelType w:val="multilevel"/>
     <w:tmpl w:val="0D20D4DA"/>
@@ -6094,7 +6435,7 @@
       </w:pPr>
     </w:lvl>
   </w:abstractNum>
-  <w:abstractNum w:abstractNumId="3" w15:restartNumberingAfterBreak="0">
+  <w:abstractNum w:abstractNumId="4" w15:restartNumberingAfterBreak="0">
     <w:nsid w:val="54852E90"/>
     <w:multiLevelType w:val="multilevel"/>
     <w:tmpl w:val="1BE6CB90"/>
@@ -6211,7 +6552,7 @@
       </w:pPr>
     </w:lvl>
   </w:abstractNum>
-  <w:abstractNum w:abstractNumId="4" w15:restartNumberingAfterBreak="0">
+  <w:abstractNum w:abstractNumId="5" w15:restartNumberingAfterBreak="0">
     <w:nsid w:val="5967040C"/>
     <w:multiLevelType w:val="multilevel"/>
     <w:tmpl w:val="CFB83BD0"/>
@@ -6324,7 +6665,7 @@
       </w:pPr>
     </w:lvl>
   </w:abstractNum>
-  <w:abstractNum w:abstractNumId="5" w15:restartNumberingAfterBreak="0">
+  <w:abstractNum w:abstractNumId="6" w15:restartNumberingAfterBreak="0">
     <w:nsid w:val="6BF27566"/>
     <w:multiLevelType w:val="multilevel"/>
     <w:tmpl w:val="49BE6594"/>
@@ -6441,7 +6782,7 @@
       </w:pPr>
     </w:lvl>
   </w:abstractNum>
-  <w:abstractNum w:abstractNumId="6" w15:restartNumberingAfterBreak="0">
+  <w:abstractNum w:abstractNumId="7" w15:restartNumberingAfterBreak="0">
     <w:nsid w:val="6FAB5384"/>
     <w:multiLevelType w:val="hybridMultilevel"/>
     <w:tmpl w:val="FF3066CC"/>
@@ -6530,7 +6871,7 @@
       </w:pPr>
     </w:lvl>
   </w:abstractNum>
-  <w:abstractNum w:abstractNumId="7" w15:restartNumberingAfterBreak="0">
+  <w:abstractNum w:abstractNumId="8" w15:restartNumberingAfterBreak="0">
     <w:nsid w:val="761C635F"/>
     <w:multiLevelType w:val="multilevel"/>
     <w:tmpl w:val="F98E5334"/>
@@ -6652,7 +6993,7 @@
     </w:lvl>
   </w:abstractNum>
   <w:num w:numId="1" w16cid:durableId="281229389">
-    <w:abstractNumId w:val="4"/>
+    <w:abstractNumId w:val="5"/>
   </w:num>
   <w:num w:numId="2" w16cid:durableId="1032607482">
     <w:abstractNumId w:val="0"/>
@@ -6661,19 +7002,22 @@
     <w:abstractNumId w:val="1"/>
   </w:num>
   <w:num w:numId="4" w16cid:durableId="668750025">
-    <w:abstractNumId w:val="2"/>
+    <w:abstractNumId w:val="3"/>
   </w:num>
   <w:num w:numId="5" w16cid:durableId="1045761283">
-    <w:abstractNumId w:val="5"/>
+    <w:abstractNumId w:val="6"/>
   </w:num>
   <w:num w:numId="6" w16cid:durableId="1874345785">
-    <w:abstractNumId w:val="3"/>
+    <w:abstractNumId w:val="4"/>
   </w:num>
   <w:num w:numId="7" w16cid:durableId="619339263">
+    <w:abstractNumId w:val="8"/>
+  </w:num>
+  <w:num w:numId="8" w16cid:durableId="283968177">
     <w:abstractNumId w:val="7"/>
   </w:num>
-  <w:num w:numId="8" w16cid:durableId="283968177">
-    <w:abstractNumId w:val="6"/>
+  <w:num w:numId="9" w16cid:durableId="1356081699">
+    <w:abstractNumId w:val="2"/>
   </w:num>
 </w:numbering>
 </file>

</xml_diff>